<commit_message>
Housecleaning tweaks + Bug 1 tracing
</commit_message>
<xml_diff>
--- a/Bug Logs/Bug 1 Log.docx
+++ b/Bug Logs/Bug 1 Log.docx
@@ -70,45 +70,14 @@
         </w:rPr>
         <w:t xml:space="preserve">Checking </w:t>
       </w:r>
-      <w:proofErr w:type="spellStart"/>
-      <w:r>
-        <w:rPr>
-          <w:rFonts w:asciiTheme="minorHAnsi" w:eastAsiaTheme="minorHAnsi" w:hAnsiTheme="minorHAnsi" w:cstheme="minorBidi"/>
-          <w:color w:val="auto"/>
-          <w:sz w:val="22"/>
-          <w:szCs w:val="22"/>
-        </w:rPr>
-        <w:t>bookID</w:t>
-      </w:r>
-      <w:proofErr w:type="spellEnd"/>
-      <w:r>
-        <w:rPr>
-          <w:rFonts w:asciiTheme="minorHAnsi" w:eastAsiaTheme="minorHAnsi" w:hAnsiTheme="minorHAnsi" w:cstheme="minorBidi"/>
-          <w:color w:val="auto"/>
-          <w:sz w:val="22"/>
-          <w:szCs w:val="22"/>
-        </w:rPr>
-        <w:t xml:space="preserve"> &amp; </w:t>
-      </w:r>
-      <w:proofErr w:type="spellStart"/>
-      <w:r>
-        <w:rPr>
-          <w:rFonts w:asciiTheme="minorHAnsi" w:eastAsiaTheme="minorHAnsi" w:hAnsiTheme="minorHAnsi" w:cstheme="minorBidi"/>
-          <w:color w:val="auto"/>
-          <w:sz w:val="22"/>
-          <w:szCs w:val="22"/>
-        </w:rPr>
-        <w:t>bookStr</w:t>
-      </w:r>
-      <w:proofErr w:type="spellEnd"/>
-      <w:r>
-        <w:rPr>
-          <w:rFonts w:asciiTheme="minorHAnsi" w:eastAsiaTheme="minorHAnsi" w:hAnsiTheme="minorHAnsi" w:cstheme="minorBidi"/>
-          <w:color w:val="auto"/>
-          <w:sz w:val="22"/>
-          <w:szCs w:val="22"/>
-        </w:rPr>
-        <w:t xml:space="preserve"> match 1</w:t>
+      <w:r>
+        <w:rPr>
+          <w:rFonts w:asciiTheme="minorHAnsi" w:eastAsiaTheme="minorHAnsi" w:hAnsiTheme="minorHAnsi" w:cstheme="minorBidi"/>
+          <w:color w:val="auto"/>
+          <w:sz w:val="22"/>
+          <w:szCs w:val="22"/>
+        </w:rPr>
+        <w:t>bookID &amp; bookStr match 1</w:t>
       </w:r>
     </w:p>
     <w:p>
@@ -144,45 +113,14 @@
         </w:rPr>
         <w:t xml:space="preserve">False - </w:t>
       </w:r>
-      <w:proofErr w:type="spellStart"/>
-      <w:r>
-        <w:rPr>
-          <w:rFonts w:asciiTheme="minorHAnsi" w:eastAsiaTheme="minorHAnsi" w:hAnsiTheme="minorHAnsi" w:cstheme="minorBidi"/>
-          <w:color w:val="auto"/>
-          <w:sz w:val="22"/>
-          <w:szCs w:val="22"/>
-        </w:rPr>
-        <w:t>bookId</w:t>
-      </w:r>
-      <w:proofErr w:type="spellEnd"/>
-      <w:r>
-        <w:rPr>
-          <w:rFonts w:asciiTheme="minorHAnsi" w:eastAsiaTheme="minorHAnsi" w:hAnsiTheme="minorHAnsi" w:cstheme="minorBidi"/>
-          <w:color w:val="auto"/>
-          <w:sz w:val="22"/>
-          <w:szCs w:val="22"/>
-        </w:rPr>
-        <w:t xml:space="preserve"> and </w:t>
-      </w:r>
-      <w:proofErr w:type="spellStart"/>
-      <w:r>
-        <w:rPr>
-          <w:rFonts w:asciiTheme="minorHAnsi" w:eastAsiaTheme="minorHAnsi" w:hAnsiTheme="minorHAnsi" w:cstheme="minorBidi"/>
-          <w:color w:val="auto"/>
-          <w:sz w:val="22"/>
-          <w:szCs w:val="22"/>
-        </w:rPr>
-        <w:t>bookStr</w:t>
-      </w:r>
-      <w:proofErr w:type="spellEnd"/>
-      <w:r>
-        <w:rPr>
-          <w:rFonts w:asciiTheme="minorHAnsi" w:eastAsiaTheme="minorHAnsi" w:hAnsiTheme="minorHAnsi" w:cstheme="minorBidi"/>
-          <w:color w:val="auto"/>
-          <w:sz w:val="22"/>
-          <w:szCs w:val="22"/>
-        </w:rPr>
-        <w:t xml:space="preserve"> were both 1</w:t>
+      <w:r>
+        <w:rPr>
+          <w:rFonts w:asciiTheme="minorHAnsi" w:eastAsiaTheme="minorHAnsi" w:hAnsiTheme="minorHAnsi" w:cstheme="minorBidi"/>
+          <w:color w:val="auto"/>
+          <w:sz w:val="22"/>
+          <w:szCs w:val="22"/>
+        </w:rPr>
+        <w:t>bookId and bookStr were both 1</w:t>
       </w:r>
     </w:p>
     <w:p>
@@ -196,15 +134,7 @@
         <w:t xml:space="preserve"> 1</w:t>
       </w:r>
       <w:r>
-        <w:t xml:space="preserve"> – Further Comments On/Based </w:t>
-      </w:r>
-      <w:proofErr w:type="gramStart"/>
-      <w:r>
-        <w:t>On</w:t>
-      </w:r>
-      <w:proofErr w:type="gramEnd"/>
-      <w:r>
-        <w:t xml:space="preserve"> Result</w:t>
+        <w:t xml:space="preserve"> – Further Comments On/Based On Result</w:t>
       </w:r>
     </w:p>
     <w:p>
@@ -253,11 +183,1196 @@
           </wp:inline>
         </w:drawing>
       </w:r>
+    </w:p>
+    <w:p>
+      <w:pPr>
+        <w:pStyle w:val="Heading1"/>
+      </w:pPr>
+      <w:r>
+        <w:lastRenderedPageBreak/>
+        <w:t>Hypothesis 2</w:t>
+      </w:r>
+    </w:p>
+    <w:p>
+      <w:pPr>
+        <w:pStyle w:val="Heading1"/>
+        <w:rPr>
+          <w:rFonts w:asciiTheme="minorHAnsi" w:eastAsiaTheme="minorHAnsi" w:hAnsiTheme="minorHAnsi" w:cstheme="minorBidi"/>
+          <w:color w:val="auto"/>
+          <w:sz w:val="22"/>
+          <w:szCs w:val="22"/>
+        </w:rPr>
+      </w:pPr>
+      <w:r>
+        <w:rPr>
+          <w:rFonts w:asciiTheme="minorHAnsi" w:eastAsiaTheme="minorHAnsi" w:hAnsiTheme="minorHAnsi" w:cstheme="minorBidi"/>
+          <w:color w:val="auto"/>
+          <w:sz w:val="22"/>
+          <w:szCs w:val="22"/>
+        </w:rPr>
+        <w:t>The issue is in the bookScanned method – the bookID results in the wrong book being fetched from the library to go into currentLoan.</w:t>
+      </w:r>
+    </w:p>
+    <w:p>
+      <w:pPr>
+        <w:pStyle w:val="Heading1"/>
+      </w:pPr>
+      <w:r>
+        <w:t>Test 2</w:t>
+      </w:r>
+    </w:p>
+    <w:p>
+      <w:pPr>
+        <w:pStyle w:val="Heading1"/>
+        <w:rPr>
+          <w:rFonts w:asciiTheme="minorHAnsi" w:eastAsiaTheme="minorHAnsi" w:hAnsiTheme="minorHAnsi" w:cstheme="minorBidi"/>
+          <w:color w:val="auto"/>
+          <w:sz w:val="22"/>
+          <w:szCs w:val="22"/>
+        </w:rPr>
+      </w:pPr>
+      <w:r>
+        <w:rPr>
+          <w:rFonts w:asciiTheme="minorHAnsi" w:eastAsiaTheme="minorHAnsi" w:hAnsiTheme="minorHAnsi" w:cstheme="minorBidi"/>
+          <w:color w:val="auto"/>
+          <w:sz w:val="22"/>
+          <w:szCs w:val="22"/>
+        </w:rPr>
+        <w:t>Check bookID in bookScanned + currentLoan</w:t>
+      </w:r>
+    </w:p>
+    <w:p>
+      <w:pPr>
+        <w:pStyle w:val="Heading1"/>
+      </w:pPr>
+      <w:r>
+        <w:t>Result 2</w:t>
+      </w:r>
+    </w:p>
+    <w:p>
+      <w:pPr>
+        <w:pStyle w:val="Heading1"/>
+        <w:rPr>
+          <w:rFonts w:asciiTheme="minorHAnsi" w:eastAsiaTheme="minorHAnsi" w:hAnsiTheme="minorHAnsi" w:cstheme="minorBidi"/>
+          <w:color w:val="auto"/>
+          <w:sz w:val="22"/>
+          <w:szCs w:val="22"/>
+        </w:rPr>
+      </w:pPr>
+      <w:r>
+        <w:rPr>
+          <w:rFonts w:asciiTheme="minorHAnsi" w:eastAsiaTheme="minorHAnsi" w:hAnsiTheme="minorHAnsi" w:cstheme="minorBidi"/>
+          <w:color w:val="auto"/>
+          <w:sz w:val="22"/>
+          <w:szCs w:val="22"/>
+        </w:rPr>
+        <w:t>False - bookID is correct and the correct book is fetched and assigned to currentLoan.</w:t>
+      </w:r>
+    </w:p>
+    <w:p>
+      <w:pPr>
+        <w:pStyle w:val="Heading1"/>
+      </w:pPr>
+      <w:r>
+        <w:t>Conclusion 2</w:t>
+      </w:r>
+    </w:p>
+    <w:p>
+      <w:r>
+        <w:t>Neither bookID nor currentLoan have any bearing on the issue.</w:t>
+      </w:r>
+    </w:p>
+    <w:p>
+      <w:r>
+        <w:rPr>
+          <w:noProof/>
+        </w:rPr>
+        <w:drawing>
+          <wp:inline distT="0" distB="0" distL="0" distR="0" wp14:anchorId="12C045A2" wp14:editId="753C24CD">
+            <wp:extent cx="3962400" cy="4171950"/>
+            <wp:effectExtent l="0" t="0" r="0" b="0"/>
+            <wp:docPr id="3" name="Picture 3"/>
+            <wp:cNvGraphicFramePr>
+              <a:graphicFrameLocks xmlns:a="http://schemas.openxmlformats.org/drawingml/2006/main" noChangeAspect="1"/>
+            </wp:cNvGraphicFramePr>
+            <a:graphic xmlns:a="http://schemas.openxmlformats.org/drawingml/2006/main">
+              <a:graphicData uri="http://schemas.openxmlformats.org/drawingml/2006/picture">
+                <pic:pic xmlns:pic="http://schemas.openxmlformats.org/drawingml/2006/picture">
+                  <pic:nvPicPr>
+                    <pic:cNvPr id="1" name=""/>
+                    <pic:cNvPicPr/>
+                  </pic:nvPicPr>
+                  <pic:blipFill>
+                    <a:blip r:embed="rId7"/>
+                    <a:stretch>
+                      <a:fillRect/>
+                    </a:stretch>
+                  </pic:blipFill>
+                  <pic:spPr>
+                    <a:xfrm>
+                      <a:off x="0" y="0"/>
+                      <a:ext cx="3962400" cy="4171950"/>
+                    </a:xfrm>
+                    <a:prstGeom prst="rect">
+                      <a:avLst/>
+                    </a:prstGeom>
+                  </pic:spPr>
+                </pic:pic>
+              </a:graphicData>
+            </a:graphic>
+          </wp:inline>
+        </w:drawing>
+      </w:r>
+    </w:p>
+    <w:p>
+      <w:pPr>
+        <w:pStyle w:val="Heading1"/>
+      </w:pPr>
+      <w:r>
+        <w:lastRenderedPageBreak/>
+        <w:t>Hypothesis 3</w:t>
+      </w:r>
+    </w:p>
+    <w:p>
+      <w:pPr>
+        <w:pStyle w:val="Heading1"/>
+        <w:rPr>
+          <w:rFonts w:asciiTheme="minorHAnsi" w:eastAsiaTheme="minorHAnsi" w:hAnsiTheme="minorHAnsi" w:cstheme="minorBidi"/>
+          <w:color w:val="auto"/>
+          <w:sz w:val="22"/>
+          <w:szCs w:val="22"/>
+        </w:rPr>
+      </w:pPr>
+      <w:r>
+        <w:rPr>
+          <w:rFonts w:asciiTheme="minorHAnsi" w:eastAsiaTheme="minorHAnsi" w:hAnsiTheme="minorHAnsi" w:cstheme="minorBidi"/>
+          <w:color w:val="auto"/>
+          <w:sz w:val="22"/>
+          <w:szCs w:val="22"/>
+        </w:rPr>
+        <w:t xml:space="preserve">Overdue Fine </w:t>
+      </w:r>
+      <w:r>
+        <w:rPr>
+          <w:rFonts w:asciiTheme="minorHAnsi" w:eastAsiaTheme="minorHAnsi" w:hAnsiTheme="minorHAnsi" w:cstheme="minorBidi"/>
+          <w:color w:val="auto"/>
+          <w:sz w:val="22"/>
+          <w:szCs w:val="22"/>
+        </w:rPr>
+        <w:t>remains</w:t>
+      </w:r>
+      <w:r>
+        <w:rPr>
+          <w:rFonts w:asciiTheme="minorHAnsi" w:eastAsiaTheme="minorHAnsi" w:hAnsiTheme="minorHAnsi" w:cstheme="minorBidi"/>
+          <w:color w:val="auto"/>
+          <w:sz w:val="22"/>
+          <w:szCs w:val="22"/>
+        </w:rPr>
+        <w:t xml:space="preserve"> 0 after being calculated</w:t>
+      </w:r>
+    </w:p>
+    <w:p>
+      <w:pPr>
+        <w:pStyle w:val="Heading1"/>
+      </w:pPr>
+      <w:r>
+        <w:t>Test 3</w:t>
+      </w:r>
+    </w:p>
+    <w:p>
+      <w:pPr>
+        <w:pStyle w:val="Heading1"/>
+        <w:rPr>
+          <w:rFonts w:asciiTheme="minorHAnsi" w:eastAsiaTheme="minorHAnsi" w:hAnsiTheme="minorHAnsi" w:cstheme="minorBidi"/>
+          <w:color w:val="auto"/>
+          <w:sz w:val="22"/>
+          <w:szCs w:val="22"/>
+        </w:rPr>
+      </w:pPr>
+      <w:r>
+        <w:rPr>
+          <w:rFonts w:asciiTheme="minorHAnsi" w:eastAsiaTheme="minorHAnsi" w:hAnsiTheme="minorHAnsi" w:cstheme="minorBidi"/>
+          <w:color w:val="auto"/>
+          <w:sz w:val="22"/>
+          <w:szCs w:val="22"/>
+        </w:rPr>
+        <w:t xml:space="preserve">Check the value of Overdue </w:t>
+      </w:r>
+      <w:r>
+        <w:rPr>
+          <w:rFonts w:asciiTheme="minorHAnsi" w:eastAsiaTheme="minorHAnsi" w:hAnsiTheme="minorHAnsi" w:cstheme="minorBidi"/>
+          <w:color w:val="auto"/>
+          <w:sz w:val="22"/>
+          <w:szCs w:val="22"/>
+        </w:rPr>
+        <w:t>fine</w:t>
+      </w:r>
+      <w:r>
+        <w:rPr>
+          <w:rFonts w:asciiTheme="minorHAnsi" w:eastAsiaTheme="minorHAnsi" w:hAnsiTheme="minorHAnsi" w:cstheme="minorBidi"/>
+          <w:color w:val="auto"/>
+          <w:sz w:val="22"/>
+          <w:szCs w:val="22"/>
+        </w:rPr>
+        <w:t xml:space="preserve"> in bookScanned</w:t>
+      </w:r>
+    </w:p>
+    <w:p>
+      <w:pPr>
+        <w:pStyle w:val="Heading1"/>
+      </w:pPr>
+      <w:r>
+        <w:t>Result 3</w:t>
+      </w:r>
+    </w:p>
+    <w:p>
+      <w:pPr>
+        <w:pStyle w:val="Heading1"/>
+        <w:rPr>
+          <w:rFonts w:asciiTheme="minorHAnsi" w:eastAsiaTheme="minorHAnsi" w:hAnsiTheme="minorHAnsi" w:cstheme="minorBidi"/>
+          <w:color w:val="auto"/>
+          <w:sz w:val="22"/>
+          <w:szCs w:val="22"/>
+        </w:rPr>
+      </w:pPr>
+      <w:r>
+        <w:rPr>
+          <w:rFonts w:asciiTheme="minorHAnsi" w:eastAsiaTheme="minorHAnsi" w:hAnsiTheme="minorHAnsi" w:cstheme="minorBidi"/>
+          <w:color w:val="auto"/>
+          <w:sz w:val="22"/>
+          <w:szCs w:val="22"/>
+        </w:rPr>
+        <w:t>True</w:t>
+      </w:r>
+    </w:p>
+    <w:p>
+      <w:pPr>
+        <w:pStyle w:val="Heading1"/>
+      </w:pPr>
+      <w:r>
+        <w:t>Conclusion 3</w:t>
+      </w:r>
+    </w:p>
+    <w:p>
+      <w:r>
+        <w:t>The loan being overdue triggers the calculation but something must be funky with the calculation itself.</w:t>
+      </w:r>
+    </w:p>
+    <w:p>
+      <w:r>
+        <w:rPr>
+          <w:noProof/>
+        </w:rPr>
+        <w:drawing>
+          <wp:inline distT="0" distB="0" distL="0" distR="0" wp14:anchorId="1F5CBB38" wp14:editId="438718CD">
+            <wp:extent cx="5731510" cy="2559050"/>
+            <wp:effectExtent l="0" t="0" r="2540" b="0"/>
+            <wp:docPr id="4" name="Picture 4"/>
+            <wp:cNvGraphicFramePr>
+              <a:graphicFrameLocks xmlns:a="http://schemas.openxmlformats.org/drawingml/2006/main" noChangeAspect="1"/>
+            </wp:cNvGraphicFramePr>
+            <a:graphic xmlns:a="http://schemas.openxmlformats.org/drawingml/2006/main">
+              <a:graphicData uri="http://schemas.openxmlformats.org/drawingml/2006/picture">
+                <pic:pic xmlns:pic="http://schemas.openxmlformats.org/drawingml/2006/picture">
+                  <pic:nvPicPr>
+                    <pic:cNvPr id="1" name=""/>
+                    <pic:cNvPicPr/>
+                  </pic:nvPicPr>
+                  <pic:blipFill>
+                    <a:blip r:embed="rId8"/>
+                    <a:stretch>
+                      <a:fillRect/>
+                    </a:stretch>
+                  </pic:blipFill>
+                  <pic:spPr>
+                    <a:xfrm>
+                      <a:off x="0" y="0"/>
+                      <a:ext cx="5731510" cy="2559050"/>
+                    </a:xfrm>
+                    <a:prstGeom prst="rect">
+                      <a:avLst/>
+                    </a:prstGeom>
+                  </pic:spPr>
+                </pic:pic>
+              </a:graphicData>
+            </a:graphic>
+          </wp:inline>
+        </w:drawing>
+      </w:r>
+    </w:p>
+    <w:p>
+      <w:pPr>
+        <w:pStyle w:val="Heading1"/>
+      </w:pPr>
+      <w:r>
+        <w:t>Hypothesis 4</w:t>
+      </w:r>
+    </w:p>
+    <w:p>
+      <w:pPr>
+        <w:pStyle w:val="Heading1"/>
+        <w:rPr>
+          <w:rFonts w:asciiTheme="minorHAnsi" w:eastAsiaTheme="minorHAnsi" w:hAnsiTheme="minorHAnsi" w:cstheme="minorBidi"/>
+          <w:color w:val="auto"/>
+          <w:sz w:val="22"/>
+          <w:szCs w:val="22"/>
+        </w:rPr>
+      </w:pPr>
+      <w:r>
+        <w:rPr>
+          <w:rFonts w:asciiTheme="minorHAnsi" w:eastAsiaTheme="minorHAnsi" w:hAnsiTheme="minorHAnsi" w:cstheme="minorBidi"/>
+          <w:color w:val="auto"/>
+          <w:sz w:val="22"/>
+          <w:szCs w:val="22"/>
+        </w:rPr>
+        <w:t>The issue is in calculateOverDueFine in library</w:t>
+      </w:r>
+      <w:r>
+        <w:rPr>
+          <w:rFonts w:asciiTheme="minorHAnsi" w:eastAsiaTheme="minorHAnsi" w:hAnsiTheme="minorHAnsi" w:cstheme="minorBidi"/>
+          <w:color w:val="auto"/>
+          <w:sz w:val="22"/>
+          <w:szCs w:val="22"/>
+        </w:rPr>
+        <w:t>. The fine is incorrectly calculated resulting in 0.</w:t>
+      </w:r>
+    </w:p>
+    <w:p>
+      <w:pPr>
+        <w:pStyle w:val="Heading1"/>
+      </w:pPr>
+      <w:r>
+        <w:t>Test 4</w:t>
+      </w:r>
+    </w:p>
+    <w:p>
+      <w:pPr>
+        <w:pStyle w:val="Heading1"/>
+        <w:rPr>
+          <w:rFonts w:asciiTheme="minorHAnsi" w:eastAsiaTheme="minorHAnsi" w:hAnsiTheme="minorHAnsi" w:cstheme="minorBidi"/>
+          <w:color w:val="auto"/>
+          <w:sz w:val="22"/>
+          <w:szCs w:val="22"/>
+        </w:rPr>
+      </w:pPr>
+      <w:r>
+        <w:rPr>
+          <w:rFonts w:asciiTheme="minorHAnsi" w:eastAsiaTheme="minorHAnsi" w:hAnsiTheme="minorHAnsi" w:cstheme="minorBidi"/>
+          <w:color w:val="auto"/>
+          <w:sz w:val="22"/>
+          <w:szCs w:val="22"/>
+        </w:rPr>
+        <w:t>Check fine in calculateOverDueFine</w:t>
+      </w:r>
+    </w:p>
+    <w:p>
+      <w:pPr>
+        <w:pStyle w:val="Heading1"/>
+      </w:pPr>
+      <w:r>
+        <w:t>Result 4</w:t>
+      </w:r>
+    </w:p>
+    <w:p>
+      <w:pPr>
+        <w:pStyle w:val="Heading1"/>
+      </w:pPr>
+      <w:r>
+        <w:rPr>
+          <w:rFonts w:asciiTheme="minorHAnsi" w:eastAsiaTheme="minorHAnsi" w:hAnsiTheme="minorHAnsi" w:cstheme="minorBidi"/>
+          <w:color w:val="auto"/>
+          <w:sz w:val="22"/>
+          <w:szCs w:val="22"/>
+        </w:rPr>
+        <w:t>False – fine calculation makes sense anything times by 0 equals 0</w:t>
+      </w:r>
+    </w:p>
+    <w:p>
+      <w:pPr>
+        <w:pStyle w:val="Heading1"/>
+      </w:pPr>
+      <w:r>
+        <w:t>Conclusion 4</w:t>
+      </w:r>
+    </w:p>
+    <w:p>
+      <w:r>
+        <w:t>It’s not the value of fine that is the issue but something else that contributes to the calculation of fine.</w:t>
+      </w:r>
+    </w:p>
+    <w:p>
+      <w:r>
+        <w:rPr>
+          <w:noProof/>
+        </w:rPr>
+        <w:lastRenderedPageBreak/>
+        <w:drawing>
+          <wp:inline distT="0" distB="0" distL="0" distR="0" wp14:anchorId="30CF58ED" wp14:editId="1D933785">
+            <wp:extent cx="3971925" cy="4352925"/>
+            <wp:effectExtent l="0" t="0" r="9525" b="9525"/>
+            <wp:docPr id="5" name="Picture 5"/>
+            <wp:cNvGraphicFramePr>
+              <a:graphicFrameLocks xmlns:a="http://schemas.openxmlformats.org/drawingml/2006/main" noChangeAspect="1"/>
+            </wp:cNvGraphicFramePr>
+            <a:graphic xmlns:a="http://schemas.openxmlformats.org/drawingml/2006/main">
+              <a:graphicData uri="http://schemas.openxmlformats.org/drawingml/2006/picture">
+                <pic:pic xmlns:pic="http://schemas.openxmlformats.org/drawingml/2006/picture">
+                  <pic:nvPicPr>
+                    <pic:cNvPr id="1" name=""/>
+                    <pic:cNvPicPr/>
+                  </pic:nvPicPr>
+                  <pic:blipFill>
+                    <a:blip r:embed="rId9"/>
+                    <a:stretch>
+                      <a:fillRect/>
+                    </a:stretch>
+                  </pic:blipFill>
+                  <pic:spPr>
+                    <a:xfrm>
+                      <a:off x="0" y="0"/>
+                      <a:ext cx="3971925" cy="4352925"/>
+                    </a:xfrm>
+                    <a:prstGeom prst="rect">
+                      <a:avLst/>
+                    </a:prstGeom>
+                  </pic:spPr>
+                </pic:pic>
+              </a:graphicData>
+            </a:graphic>
+          </wp:inline>
+        </w:drawing>
+      </w:r>
+    </w:p>
+    <w:p>
+      <w:pPr>
+        <w:pStyle w:val="Heading1"/>
+      </w:pPr>
+      <w:r>
+        <w:t>Hypothesis 5</w:t>
+      </w:r>
+    </w:p>
+    <w:p>
+      <w:pPr>
+        <w:pStyle w:val="Heading1"/>
+        <w:rPr>
+          <w:rFonts w:asciiTheme="minorHAnsi" w:eastAsiaTheme="minorHAnsi" w:hAnsiTheme="minorHAnsi" w:cstheme="minorBidi"/>
+          <w:color w:val="auto"/>
+          <w:sz w:val="22"/>
+          <w:szCs w:val="22"/>
+        </w:rPr>
+      </w:pPr>
+      <w:r>
+        <w:rPr>
+          <w:rFonts w:asciiTheme="minorHAnsi" w:eastAsiaTheme="minorHAnsi" w:hAnsiTheme="minorHAnsi" w:cstheme="minorBidi"/>
+          <w:color w:val="auto"/>
+          <w:sz w:val="22"/>
+          <w:szCs w:val="22"/>
+        </w:rPr>
+        <w:t>DaysOverDue is incorrectly calculated.</w:t>
+      </w:r>
+    </w:p>
+    <w:p>
+      <w:pPr>
+        <w:pStyle w:val="Heading1"/>
+      </w:pPr>
+      <w:r>
+        <w:t>Test 5</w:t>
+      </w:r>
+    </w:p>
+    <w:p>
+      <w:pPr>
+        <w:pStyle w:val="Heading1"/>
+        <w:rPr>
+          <w:rFonts w:asciiTheme="minorHAnsi" w:eastAsiaTheme="minorHAnsi" w:hAnsiTheme="minorHAnsi" w:cstheme="minorBidi"/>
+          <w:color w:val="auto"/>
+          <w:sz w:val="22"/>
+          <w:szCs w:val="22"/>
+        </w:rPr>
+      </w:pPr>
+      <w:r>
+        <w:rPr>
+          <w:rFonts w:asciiTheme="minorHAnsi" w:eastAsiaTheme="minorHAnsi" w:hAnsiTheme="minorHAnsi" w:cstheme="minorBidi"/>
+          <w:color w:val="auto"/>
+          <w:sz w:val="22"/>
+          <w:szCs w:val="22"/>
+        </w:rPr>
+        <w:t>Check DaysOverDue in calculateOverDueFine.</w:t>
+      </w:r>
+    </w:p>
+    <w:p>
+      <w:pPr>
+        <w:pStyle w:val="Heading1"/>
+      </w:pPr>
+      <w:r>
+        <w:t>Result 5</w:t>
+      </w:r>
+    </w:p>
+    <w:p>
+      <w:pPr>
+        <w:pStyle w:val="Heading1"/>
+        <w:rPr>
+          <w:rFonts w:asciiTheme="minorHAnsi" w:eastAsiaTheme="minorHAnsi" w:hAnsiTheme="minorHAnsi" w:cstheme="minorBidi"/>
+          <w:color w:val="auto"/>
+          <w:sz w:val="22"/>
+          <w:szCs w:val="22"/>
+        </w:rPr>
+      </w:pPr>
+      <w:r>
+        <w:rPr>
+          <w:rFonts w:asciiTheme="minorHAnsi" w:eastAsiaTheme="minorHAnsi" w:hAnsiTheme="minorHAnsi" w:cstheme="minorBidi"/>
+          <w:color w:val="auto"/>
+          <w:sz w:val="22"/>
+          <w:szCs w:val="22"/>
+        </w:rPr>
+        <w:t>True</w:t>
+      </w:r>
+      <w:r>
+        <w:rPr>
+          <w:rFonts w:asciiTheme="minorHAnsi" w:eastAsiaTheme="minorHAnsi" w:hAnsiTheme="minorHAnsi" w:cstheme="minorBidi"/>
+          <w:color w:val="auto"/>
+          <w:sz w:val="22"/>
+          <w:szCs w:val="22"/>
+        </w:rPr>
+        <w:t xml:space="preserve"> but it isn’t the origin of this issue. (Mostly called this one as I saw it was 0 when looking for fine’s value in the last test)</w:t>
+      </w:r>
+    </w:p>
+    <w:p>
+      <w:pPr>
+        <w:pStyle w:val="Heading1"/>
+      </w:pPr>
+      <w:r>
+        <w:t>Conclusion 5</w:t>
+      </w:r>
+    </w:p>
+    <w:p>
+      <w:r>
+        <w:t>Must be a value feeding into the calculation of DaysOverDue that is the issue.</w:t>
+      </w:r>
+    </w:p>
+    <w:p>
+      <w:r>
+        <w:rPr>
+          <w:noProof/>
+        </w:rPr>
+        <w:lastRenderedPageBreak/>
+        <w:drawing>
+          <wp:inline distT="0" distB="0" distL="0" distR="0" wp14:anchorId="33C59E5E" wp14:editId="3F5946B4">
+            <wp:extent cx="3981450" cy="4343400"/>
+            <wp:effectExtent l="0" t="0" r="0" b="0"/>
+            <wp:docPr id="6" name="Picture 6"/>
+            <wp:cNvGraphicFramePr>
+              <a:graphicFrameLocks xmlns:a="http://schemas.openxmlformats.org/drawingml/2006/main" noChangeAspect="1"/>
+            </wp:cNvGraphicFramePr>
+            <a:graphic xmlns:a="http://schemas.openxmlformats.org/drawingml/2006/main">
+              <a:graphicData uri="http://schemas.openxmlformats.org/drawingml/2006/picture">
+                <pic:pic xmlns:pic="http://schemas.openxmlformats.org/drawingml/2006/picture">
+                  <pic:nvPicPr>
+                    <pic:cNvPr id="1" name=""/>
+                    <pic:cNvPicPr/>
+                  </pic:nvPicPr>
+                  <pic:blipFill>
+                    <a:blip r:embed="rId10"/>
+                    <a:stretch>
+                      <a:fillRect/>
+                    </a:stretch>
+                  </pic:blipFill>
+                  <pic:spPr>
+                    <a:xfrm>
+                      <a:off x="0" y="0"/>
+                      <a:ext cx="3981450" cy="4343400"/>
+                    </a:xfrm>
+                    <a:prstGeom prst="rect">
+                      <a:avLst/>
+                    </a:prstGeom>
+                  </pic:spPr>
+                </pic:pic>
+              </a:graphicData>
+            </a:graphic>
+          </wp:inline>
+        </w:drawing>
+      </w:r>
+    </w:p>
+    <w:p>
+      <w:pPr>
+        <w:pStyle w:val="Heading1"/>
+      </w:pPr>
+      <w:r>
+        <w:t>Hypothesis 6</w:t>
+      </w:r>
+    </w:p>
+    <w:p>
+      <w:pPr>
+        <w:pStyle w:val="Heading1"/>
+        <w:rPr>
+          <w:rFonts w:asciiTheme="minorHAnsi" w:eastAsiaTheme="minorHAnsi" w:hAnsiTheme="minorHAnsi" w:cstheme="minorBidi"/>
+          <w:color w:val="auto"/>
+          <w:sz w:val="22"/>
+          <w:szCs w:val="22"/>
+        </w:rPr>
+      </w:pPr>
+      <w:r>
+        <w:rPr>
+          <w:rFonts w:asciiTheme="minorHAnsi" w:eastAsiaTheme="minorHAnsi" w:hAnsiTheme="minorHAnsi" w:cstheme="minorBidi"/>
+          <w:color w:val="auto"/>
+          <w:sz w:val="22"/>
+          <w:szCs w:val="22"/>
+        </w:rPr>
+        <w:t>The wrong duedate is assigned from the loan</w:t>
+      </w:r>
+    </w:p>
+    <w:p>
+      <w:pPr>
+        <w:pStyle w:val="Heading1"/>
+      </w:pPr>
+      <w:r>
+        <w:t>Test 6</w:t>
+      </w:r>
+    </w:p>
+    <w:p>
+      <w:pPr>
+        <w:pStyle w:val="Heading1"/>
+        <w:rPr>
+          <w:rFonts w:asciiTheme="minorHAnsi" w:eastAsiaTheme="minorHAnsi" w:hAnsiTheme="minorHAnsi" w:cstheme="minorBidi"/>
+          <w:color w:val="auto"/>
+          <w:sz w:val="22"/>
+          <w:szCs w:val="22"/>
+        </w:rPr>
+      </w:pPr>
+      <w:r>
+        <w:rPr>
+          <w:rFonts w:asciiTheme="minorHAnsi" w:eastAsiaTheme="minorHAnsi" w:hAnsiTheme="minorHAnsi" w:cstheme="minorBidi"/>
+          <w:color w:val="auto"/>
+          <w:sz w:val="22"/>
+          <w:szCs w:val="22"/>
+        </w:rPr>
+        <w:t>Check dueDate in calculateOverDueFine</w:t>
+      </w:r>
+    </w:p>
+    <w:p>
+      <w:pPr>
+        <w:pStyle w:val="Heading1"/>
+      </w:pPr>
+      <w:r>
+        <w:t>Result 6</w:t>
+      </w:r>
+    </w:p>
+    <w:p>
+      <w:pPr>
+        <w:pStyle w:val="Heading1"/>
+        <w:rPr>
+          <w:rFonts w:asciiTheme="minorHAnsi" w:eastAsiaTheme="minorHAnsi" w:hAnsiTheme="minorHAnsi" w:cstheme="minorBidi"/>
+          <w:color w:val="auto"/>
+          <w:sz w:val="22"/>
+          <w:szCs w:val="22"/>
+        </w:rPr>
+      </w:pPr>
+      <w:r>
+        <w:rPr>
+          <w:rFonts w:asciiTheme="minorHAnsi" w:eastAsiaTheme="minorHAnsi" w:hAnsiTheme="minorHAnsi" w:cstheme="minorBidi"/>
+          <w:color w:val="auto"/>
+          <w:sz w:val="22"/>
+          <w:szCs w:val="22"/>
+        </w:rPr>
+        <w:t>False – dueDate is correct</w:t>
+      </w:r>
+    </w:p>
+    <w:p>
+      <w:pPr>
+        <w:pStyle w:val="Heading1"/>
+      </w:pPr>
+      <w:r>
+        <w:t>Conclusion 6</w:t>
+      </w:r>
+    </w:p>
+    <w:p>
+      <w:r>
+        <w:t>Must be another value that feeds into the fine calculation</w:t>
+      </w:r>
+    </w:p>
+    <w:p>
+      <w:r>
+        <w:rPr>
+          <w:noProof/>
+        </w:rPr>
+        <w:lastRenderedPageBreak/>
+        <w:drawing>
+          <wp:inline distT="0" distB="0" distL="0" distR="0" wp14:anchorId="5EFA36F7" wp14:editId="401B77D3">
+            <wp:extent cx="3933825" cy="4333875"/>
+            <wp:effectExtent l="0" t="0" r="9525" b="9525"/>
+            <wp:docPr id="7" name="Picture 7"/>
+            <wp:cNvGraphicFramePr>
+              <a:graphicFrameLocks xmlns:a="http://schemas.openxmlformats.org/drawingml/2006/main" noChangeAspect="1"/>
+            </wp:cNvGraphicFramePr>
+            <a:graphic xmlns:a="http://schemas.openxmlformats.org/drawingml/2006/main">
+              <a:graphicData uri="http://schemas.openxmlformats.org/drawingml/2006/picture">
+                <pic:pic xmlns:pic="http://schemas.openxmlformats.org/drawingml/2006/picture">
+                  <pic:nvPicPr>
+                    <pic:cNvPr id="1" name=""/>
+                    <pic:cNvPicPr/>
+                  </pic:nvPicPr>
+                  <pic:blipFill>
+                    <a:blip r:embed="rId11"/>
+                    <a:stretch>
+                      <a:fillRect/>
+                    </a:stretch>
+                  </pic:blipFill>
+                  <pic:spPr>
+                    <a:xfrm>
+                      <a:off x="0" y="0"/>
+                      <a:ext cx="3933825" cy="4333875"/>
+                    </a:xfrm>
+                    <a:prstGeom prst="rect">
+                      <a:avLst/>
+                    </a:prstGeom>
+                  </pic:spPr>
+                </pic:pic>
+              </a:graphicData>
+            </a:graphic>
+          </wp:inline>
+        </w:drawing>
+      </w:r>
+    </w:p>
+    <w:p>
+      <w:pPr>
+        <w:pStyle w:val="Heading1"/>
+      </w:pPr>
+      <w:r>
+        <w:t>Hypothesis 7</w:t>
+      </w:r>
+    </w:p>
+    <w:p>
+      <w:pPr>
+        <w:pStyle w:val="Heading1"/>
+        <w:rPr>
+          <w:rFonts w:asciiTheme="minorHAnsi" w:eastAsiaTheme="minorHAnsi" w:hAnsiTheme="minorHAnsi" w:cstheme="minorBidi"/>
+          <w:color w:val="auto"/>
+          <w:sz w:val="22"/>
+          <w:szCs w:val="22"/>
+        </w:rPr>
+      </w:pPr>
+      <w:r>
+        <w:rPr>
+          <w:rFonts w:asciiTheme="minorHAnsi" w:eastAsiaTheme="minorHAnsi" w:hAnsiTheme="minorHAnsi" w:cstheme="minorBidi"/>
+          <w:color w:val="auto"/>
+          <w:sz w:val="22"/>
+          <w:szCs w:val="22"/>
+        </w:rPr>
+        <w:t>The issue is in the getDaysDifference method somewhere. The returned value diffDays is wrong.</w:t>
+      </w:r>
+    </w:p>
+    <w:p>
+      <w:pPr>
+        <w:pStyle w:val="Heading1"/>
+      </w:pPr>
+      <w:r>
+        <w:t>Test 7</w:t>
+      </w:r>
+    </w:p>
+    <w:p>
+      <w:pPr>
+        <w:pStyle w:val="Heading1"/>
+        <w:rPr>
+          <w:rFonts w:asciiTheme="minorHAnsi" w:eastAsiaTheme="minorHAnsi" w:hAnsiTheme="minorHAnsi" w:cstheme="minorBidi"/>
+          <w:color w:val="auto"/>
+          <w:sz w:val="22"/>
+          <w:szCs w:val="22"/>
+        </w:rPr>
+      </w:pPr>
+      <w:r>
+        <w:rPr>
+          <w:rFonts w:asciiTheme="minorHAnsi" w:eastAsiaTheme="minorHAnsi" w:hAnsiTheme="minorHAnsi" w:cstheme="minorBidi"/>
+          <w:color w:val="auto"/>
+          <w:sz w:val="22"/>
+          <w:szCs w:val="22"/>
+        </w:rPr>
+        <w:t>Check diffDays in getDaysDifference.</w:t>
+      </w:r>
+    </w:p>
+    <w:p>
+      <w:pPr>
+        <w:pStyle w:val="Heading1"/>
+      </w:pPr>
+      <w:r>
+        <w:t>Result 7</w:t>
+      </w:r>
+    </w:p>
+    <w:p>
+      <w:pPr>
+        <w:pStyle w:val="Heading1"/>
+        <w:rPr>
+          <w:rFonts w:asciiTheme="minorHAnsi" w:eastAsiaTheme="minorHAnsi" w:hAnsiTheme="minorHAnsi" w:cstheme="minorBidi"/>
+          <w:color w:val="auto"/>
+          <w:sz w:val="22"/>
+          <w:szCs w:val="22"/>
+        </w:rPr>
+      </w:pPr>
+      <w:r>
+        <w:rPr>
+          <w:rFonts w:asciiTheme="minorHAnsi" w:eastAsiaTheme="minorHAnsi" w:hAnsiTheme="minorHAnsi" w:cstheme="minorBidi"/>
+          <w:color w:val="auto"/>
+          <w:sz w:val="22"/>
+          <w:szCs w:val="22"/>
+        </w:rPr>
+        <w:t>True, it is 0.</w:t>
+      </w:r>
+    </w:p>
+    <w:p>
+      <w:pPr>
+        <w:pStyle w:val="Heading1"/>
+      </w:pPr>
+      <w:r>
+        <w:t>Conclusion 7</w:t>
+      </w:r>
+    </w:p>
+    <w:p>
+      <w:r>
+        <w:t>The issue must be further back in the calculation for diffDays</w:t>
+      </w:r>
+    </w:p>
+    <w:p>
+      <w:r>
+        <w:rPr>
+          <w:noProof/>
+        </w:rPr>
+        <w:lastRenderedPageBreak/>
+        <w:drawing>
+          <wp:inline distT="0" distB="0" distL="0" distR="0" wp14:anchorId="78D0A82D" wp14:editId="77D0ADF8">
+            <wp:extent cx="3971925" cy="4391025"/>
+            <wp:effectExtent l="0" t="0" r="9525" b="9525"/>
+            <wp:docPr id="8" name="Picture 8"/>
+            <wp:cNvGraphicFramePr>
+              <a:graphicFrameLocks xmlns:a="http://schemas.openxmlformats.org/drawingml/2006/main" noChangeAspect="1"/>
+            </wp:cNvGraphicFramePr>
+            <a:graphic xmlns:a="http://schemas.openxmlformats.org/drawingml/2006/main">
+              <a:graphicData uri="http://schemas.openxmlformats.org/drawingml/2006/picture">
+                <pic:pic xmlns:pic="http://schemas.openxmlformats.org/drawingml/2006/picture">
+                  <pic:nvPicPr>
+                    <pic:cNvPr id="1" name=""/>
+                    <pic:cNvPicPr/>
+                  </pic:nvPicPr>
+                  <pic:blipFill>
+                    <a:blip r:embed="rId12"/>
+                    <a:stretch>
+                      <a:fillRect/>
+                    </a:stretch>
+                  </pic:blipFill>
+                  <pic:spPr>
+                    <a:xfrm>
+                      <a:off x="0" y="0"/>
+                      <a:ext cx="3971925" cy="4391025"/>
+                    </a:xfrm>
+                    <a:prstGeom prst="rect">
+                      <a:avLst/>
+                    </a:prstGeom>
+                  </pic:spPr>
+                </pic:pic>
+              </a:graphicData>
+            </a:graphic>
+          </wp:inline>
+        </w:drawing>
+      </w:r>
+    </w:p>
+    <w:p>
+      <w:pPr>
+        <w:pStyle w:val="Heading1"/>
+      </w:pPr>
+      <w:r>
+        <w:t>Hypothesis 8</w:t>
+      </w:r>
+    </w:p>
+    <w:p>
+      <w:pPr>
+        <w:pStyle w:val="Heading1"/>
+        <w:rPr>
+          <w:rFonts w:asciiTheme="minorHAnsi" w:eastAsiaTheme="minorHAnsi" w:hAnsiTheme="minorHAnsi" w:cstheme="minorBidi"/>
+          <w:color w:val="auto"/>
+          <w:sz w:val="22"/>
+          <w:szCs w:val="22"/>
+        </w:rPr>
+      </w:pPr>
+      <w:r>
+        <w:rPr>
+          <w:rFonts w:asciiTheme="minorHAnsi" w:eastAsiaTheme="minorHAnsi" w:hAnsiTheme="minorHAnsi" w:cstheme="minorBidi"/>
+          <w:color w:val="auto"/>
+          <w:sz w:val="22"/>
+          <w:szCs w:val="22"/>
+        </w:rPr>
+        <w:t xml:space="preserve">The issue must be with diffMilliseconds. </w:t>
+      </w:r>
+    </w:p>
+    <w:p>
+      <w:pPr>
+        <w:pStyle w:val="Heading1"/>
+      </w:pPr>
+      <w:r>
+        <w:t>Test 8</w:t>
+      </w:r>
+    </w:p>
+    <w:p>
+      <w:pPr>
+        <w:pStyle w:val="Heading1"/>
+        <w:rPr>
+          <w:rFonts w:asciiTheme="minorHAnsi" w:eastAsiaTheme="minorHAnsi" w:hAnsiTheme="minorHAnsi" w:cstheme="minorBidi"/>
+          <w:color w:val="auto"/>
+          <w:sz w:val="22"/>
+          <w:szCs w:val="22"/>
+        </w:rPr>
+      </w:pPr>
+      <w:r>
+        <w:rPr>
+          <w:rFonts w:asciiTheme="minorHAnsi" w:eastAsiaTheme="minorHAnsi" w:hAnsiTheme="minorHAnsi" w:cstheme="minorBidi"/>
+          <w:color w:val="auto"/>
+          <w:sz w:val="22"/>
+          <w:szCs w:val="22"/>
+        </w:rPr>
+        <w:t>Check diffMilliseconds in getDaysDifference</w:t>
+      </w:r>
+    </w:p>
+    <w:p>
+      <w:pPr>
+        <w:pStyle w:val="Heading1"/>
+      </w:pPr>
+      <w:r>
+        <w:t>Result 8</w:t>
+      </w:r>
+    </w:p>
+    <w:p>
+      <w:pPr>
+        <w:pStyle w:val="Heading1"/>
+        <w:rPr>
+          <w:rFonts w:asciiTheme="minorHAnsi" w:eastAsiaTheme="minorHAnsi" w:hAnsiTheme="minorHAnsi" w:cstheme="minorBidi"/>
+          <w:color w:val="auto"/>
+          <w:sz w:val="22"/>
+          <w:szCs w:val="22"/>
+        </w:rPr>
+      </w:pPr>
+      <w:r>
+        <w:rPr>
+          <w:rFonts w:asciiTheme="minorHAnsi" w:eastAsiaTheme="minorHAnsi" w:hAnsiTheme="minorHAnsi" w:cstheme="minorBidi"/>
+          <w:color w:val="auto"/>
+          <w:sz w:val="22"/>
+          <w:szCs w:val="22"/>
+        </w:rPr>
+        <w:t>It has a value, unsure if right value</w:t>
+      </w:r>
+      <w:r>
+        <w:rPr>
+          <w:rFonts w:asciiTheme="minorHAnsi" w:eastAsiaTheme="minorHAnsi" w:hAnsiTheme="minorHAnsi" w:cstheme="minorBidi"/>
+          <w:color w:val="auto"/>
+          <w:sz w:val="22"/>
+          <w:szCs w:val="22"/>
+        </w:rPr>
+        <w:t>, not sure if this is a pass or fail</w:t>
+      </w:r>
+    </w:p>
+    <w:p>
+      <w:pPr>
+        <w:pStyle w:val="Heading1"/>
+      </w:pPr>
+      <w:r>
+        <w:t>Conclusion 8</w:t>
+      </w:r>
+    </w:p>
+    <w:p>
+      <w:r>
+        <w:t>Not sure where to go from here. Regroup, start again maybe? Working theory at this point, for some reason the value for days overdue is getting rounded down to 0, maybe?</w:t>
+      </w:r>
+    </w:p>
+    <w:p>
+      <w:r>
+        <w:rPr>
+          <w:noProof/>
+        </w:rPr>
+        <w:lastRenderedPageBreak/>
+        <w:drawing>
+          <wp:inline distT="0" distB="0" distL="0" distR="0" wp14:anchorId="1BAF0B64" wp14:editId="2554BE64">
+            <wp:extent cx="3971925" cy="4391025"/>
+            <wp:effectExtent l="0" t="0" r="9525" b="9525"/>
+            <wp:docPr id="9" name="Picture 9"/>
+            <wp:cNvGraphicFramePr>
+              <a:graphicFrameLocks xmlns:a="http://schemas.openxmlformats.org/drawingml/2006/main" noChangeAspect="1"/>
+            </wp:cNvGraphicFramePr>
+            <a:graphic xmlns:a="http://schemas.openxmlformats.org/drawingml/2006/main">
+              <a:graphicData uri="http://schemas.openxmlformats.org/drawingml/2006/picture">
+                <pic:pic xmlns:pic="http://schemas.openxmlformats.org/drawingml/2006/picture">
+                  <pic:nvPicPr>
+                    <pic:cNvPr id="1" name=""/>
+                    <pic:cNvPicPr/>
+                  </pic:nvPicPr>
+                  <pic:blipFill>
+                    <a:blip r:embed="rId13"/>
+                    <a:stretch>
+                      <a:fillRect/>
+                    </a:stretch>
+                  </pic:blipFill>
+                  <pic:spPr>
+                    <a:xfrm>
+                      <a:off x="0" y="0"/>
+                      <a:ext cx="3971925" cy="4391025"/>
+                    </a:xfrm>
+                    <a:prstGeom prst="rect">
+                      <a:avLst/>
+                    </a:prstGeom>
+                  </pic:spPr>
+                </pic:pic>
+              </a:graphicData>
+            </a:graphic>
+          </wp:inline>
+        </w:drawing>
+      </w:r>
+    </w:p>
+    <w:p>
+      <w:pPr>
+        <w:pStyle w:val="Heading1"/>
+      </w:pPr>
+      <w:r>
+        <w:t>Hypothesis 9</w:t>
+      </w:r>
+    </w:p>
+    <w:p>
+      <w:pPr>
+        <w:pStyle w:val="Heading1"/>
+        <w:rPr>
+          <w:rFonts w:asciiTheme="minorHAnsi" w:eastAsiaTheme="minorHAnsi" w:hAnsiTheme="minorHAnsi" w:cstheme="minorBidi"/>
+          <w:color w:val="auto"/>
+          <w:sz w:val="22"/>
+          <w:szCs w:val="22"/>
+        </w:rPr>
+      </w:pPr>
+      <w:r>
+        <w:rPr>
+          <w:rFonts w:asciiTheme="minorHAnsi" w:eastAsiaTheme="minorHAnsi" w:hAnsiTheme="minorHAnsi" w:cstheme="minorBidi"/>
+          <w:color w:val="auto"/>
+          <w:sz w:val="22"/>
+          <w:szCs w:val="22"/>
+        </w:rPr>
+        <w:t>After staring at the code for ages, I googled milliseconds in a day. So now assuming the constant MILLIS_PER_DAY is wrong, that it’s set to 2 days worth of milliseconds instead of 1. And that by halving the value the calculation for diffDays would result in 1 / 1 which would result in 1, thereby fixing the 0.</w:t>
+      </w:r>
+    </w:p>
+    <w:p>
+      <w:pPr>
+        <w:pStyle w:val="Heading1"/>
+      </w:pPr>
+      <w:r>
+        <w:t>Test 9</w:t>
+      </w:r>
+    </w:p>
+    <w:p>
+      <w:pPr>
+        <w:pStyle w:val="Heading1"/>
+        <w:rPr>
+          <w:rFonts w:asciiTheme="minorHAnsi" w:eastAsiaTheme="minorHAnsi" w:hAnsiTheme="minorHAnsi" w:cstheme="minorBidi"/>
+          <w:color w:val="auto"/>
+          <w:sz w:val="22"/>
+          <w:szCs w:val="22"/>
+        </w:rPr>
+      </w:pPr>
+      <w:r>
+        <w:rPr>
+          <w:rFonts w:asciiTheme="minorHAnsi" w:eastAsiaTheme="minorHAnsi" w:hAnsiTheme="minorHAnsi" w:cstheme="minorBidi"/>
+          <w:color w:val="auto"/>
+          <w:sz w:val="22"/>
+          <w:szCs w:val="22"/>
+        </w:rPr>
+        <w:t>Check diffDays after changing MILLIS_PER_DAY?</w:t>
+      </w:r>
+    </w:p>
+    <w:p>
+      <w:r>
+        <w:t>Only because I can quite literally check MILLIS_PER_DAY in the code?</w:t>
+      </w:r>
+    </w:p>
+    <w:p>
+      <w:pPr>
+        <w:pStyle w:val="Heading1"/>
+      </w:pPr>
+      <w:r>
+        <w:t>Result 9</w:t>
+      </w:r>
+    </w:p>
+    <w:p>
+      <w:pPr>
+        <w:pStyle w:val="Heading1"/>
+        <w:rPr>
+          <w:rFonts w:asciiTheme="minorHAnsi" w:eastAsiaTheme="minorHAnsi" w:hAnsiTheme="minorHAnsi" w:cstheme="minorBidi"/>
+          <w:color w:val="auto"/>
+          <w:sz w:val="22"/>
+          <w:szCs w:val="22"/>
+        </w:rPr>
+      </w:pPr>
+      <w:r>
+        <w:rPr>
+          <w:rFonts w:asciiTheme="minorHAnsi" w:eastAsiaTheme="minorHAnsi" w:hAnsiTheme="minorHAnsi" w:cstheme="minorBidi"/>
+          <w:color w:val="auto"/>
+          <w:sz w:val="22"/>
+          <w:szCs w:val="22"/>
+        </w:rPr>
+        <w:t>True, diffDays does in fact return 1 now</w:t>
+      </w:r>
+    </w:p>
+    <w:p>
+      <w:pPr>
+        <w:pStyle w:val="Heading1"/>
+      </w:pPr>
+      <w:r>
+        <w:t>Conclusion 9</w:t>
+      </w:r>
+    </w:p>
+    <w:p>
+      <w:r>
+        <w:t>I can’t see anything else in the code that would be a likely culprit. Everything else checks out except this one thing and I wouldn’t have even realised had I not thought to google milliseconds in a day. I might be wrong but I’m pretty confident I’m right.</w:t>
+      </w:r>
+    </w:p>
+    <w:p>
+      <w:r>
+        <w:rPr>
+          <w:noProof/>
+        </w:rPr>
+        <w:lastRenderedPageBreak/>
+        <w:drawing>
+          <wp:inline distT="0" distB="0" distL="0" distR="0" wp14:anchorId="3F18CB9C" wp14:editId="3547EBE0">
+            <wp:extent cx="5731510" cy="2581910"/>
+            <wp:effectExtent l="0" t="0" r="2540" b="8890"/>
+            <wp:docPr id="10" name="Picture 10"/>
+            <wp:cNvGraphicFramePr>
+              <a:graphicFrameLocks xmlns:a="http://schemas.openxmlformats.org/drawingml/2006/main" noChangeAspect="1"/>
+            </wp:cNvGraphicFramePr>
+            <a:graphic xmlns:a="http://schemas.openxmlformats.org/drawingml/2006/main">
+              <a:graphicData uri="http://schemas.openxmlformats.org/drawingml/2006/picture">
+                <pic:pic xmlns:pic="http://schemas.openxmlformats.org/drawingml/2006/picture">
+                  <pic:nvPicPr>
+                    <pic:cNvPr id="1" name=""/>
+                    <pic:cNvPicPr/>
+                  </pic:nvPicPr>
+                  <pic:blipFill>
+                    <a:blip r:embed="rId14"/>
+                    <a:stretch>
+                      <a:fillRect/>
+                    </a:stretch>
+                  </pic:blipFill>
+                  <pic:spPr>
+                    <a:xfrm>
+                      <a:off x="0" y="0"/>
+                      <a:ext cx="5731510" cy="2581910"/>
+                    </a:xfrm>
+                    <a:prstGeom prst="rect">
+                      <a:avLst/>
+                    </a:prstGeom>
+                  </pic:spPr>
+                </pic:pic>
+              </a:graphicData>
+            </a:graphic>
+          </wp:inline>
+        </w:drawing>
+      </w:r>
+    </w:p>
+    <w:p/>
+    <w:p>
       <w:bookmarkStart w:id="0" w:name="_GoBack"/>
       <w:bookmarkEnd w:id="0"/>
     </w:p>
     <w:sectPr>
-      <w:footerReference w:type="default" r:id="rId7"/>
+      <w:footerReference w:type="default" r:id="rId15"/>
       <w:pgSz w:w="11906" w:h="16838"/>
       <w:pgMar w:top="1440" w:right="1440" w:bottom="1440" w:left="1440" w:header="708" w:footer="708" w:gutter="0"/>
       <w:cols w:space="708"/>
@@ -366,7 +1481,7 @@
         </mc:Choice>
         <mc:Fallback>
           <w:pict>
-            <v:line w14:anchorId="36F2F74D" id="Straight Connector 1" o:spid="_x0000_s1026" style="position:absolute;flip:x;z-index:251659264;visibility:visible;mso-wrap-style:square;mso-width-percent:0;mso-wrap-distance-left:9pt;mso-wrap-distance-top:0;mso-wrap-distance-right:9pt;mso-wrap-distance-bottom:0;mso-position-horizontal:absolute;mso-position-horizontal-relative:text;mso-position-vertical:absolute;mso-position-vertical-relative:text;mso-width-percent:0;mso-width-relative:margin" from="-39.75pt,8.35pt" to="480.75pt,8.35pt" o:gfxdata="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" strokecolor="#4579b8 [3044]"/>
+            <v:line w14:anchorId="7AAE0A10" id="Straight Connector 1" o:spid="_x0000_s1026" style="position:absolute;flip:x;z-index:251659264;visibility:visible;mso-wrap-style:square;mso-width-percent:0;mso-wrap-distance-left:9pt;mso-wrap-distance-top:0;mso-wrap-distance-right:9pt;mso-wrap-distance-bottom:0;mso-position-horizontal:absolute;mso-position-horizontal-relative:text;mso-position-vertical:absolute;mso-position-vertical-relative:text;mso-width-percent:0;mso-width-relative:margin" from="-39.75pt,8.35pt" to="480.75pt,8.35pt" o:gfxdata="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" strokecolor="#4579b8 [3044]"/>
           </w:pict>
         </mc:Fallback>
       </mc:AlternateContent>

</xml_diff>

<commit_message>
Checking the brief and discovered I was missing one or two extra screenshots, so minor update.
</commit_message>
<xml_diff>
--- a/Bug Logs/Bug 1 Log.docx
+++ b/Bug Logs/Bug 1 Log.docx
@@ -1323,6 +1323,7 @@
         <w:t>I can’t see anything else in the code that would be a likely culprit. Everything else checks out except this one thing and I wouldn’t have even realised had I not thought to google milliseconds in a day. I might be wrong but I’m pretty confident I’m right.</w:t>
       </w:r>
     </w:p>
+    <w:p/>
     <w:p>
       <w:r>
         <w:rPr>
@@ -1330,10 +1331,10 @@
         </w:rPr>
         <w:lastRenderedPageBreak/>
         <w:drawing>
-          <wp:inline distT="0" distB="0" distL="0" distR="0" wp14:anchorId="3F18CB9C" wp14:editId="3547EBE0">
-            <wp:extent cx="5731510" cy="2581910"/>
-            <wp:effectExtent l="0" t="0" r="2540" b="8890"/>
-            <wp:docPr id="10" name="Picture 10"/>
+          <wp:inline distT="0" distB="0" distL="0" distR="0" wp14:anchorId="082E3773" wp14:editId="64660CAE">
+            <wp:extent cx="5731510" cy="2615565"/>
+            <wp:effectExtent l="0" t="0" r="2540" b="0"/>
+            <wp:docPr id="12" name="Picture 12"/>
             <wp:cNvGraphicFramePr>
               <a:graphicFrameLocks xmlns:a="http://schemas.openxmlformats.org/drawingml/2006/main" noChangeAspect="1"/>
             </wp:cNvGraphicFramePr>
@@ -1353,6 +1354,48 @@
                   <pic:spPr>
                     <a:xfrm>
                       <a:off x="0" y="0"/>
+                      <a:ext cx="5731510" cy="2615565"/>
+                    </a:xfrm>
+                    <a:prstGeom prst="rect">
+                      <a:avLst/>
+                    </a:prstGeom>
+                  </pic:spPr>
+                </pic:pic>
+              </a:graphicData>
+            </a:graphic>
+          </wp:inline>
+        </w:drawing>
+      </w:r>
+    </w:p>
+    <w:p>
+      <w:r>
+        <w:rPr>
+          <w:noProof/>
+        </w:rPr>
+        <w:drawing>
+          <wp:inline distT="0" distB="0" distL="0" distR="0" wp14:anchorId="3F18CB9C" wp14:editId="3547EBE0">
+            <wp:extent cx="5731510" cy="2581910"/>
+            <wp:effectExtent l="0" t="0" r="2540" b="8890"/>
+            <wp:docPr id="10" name="Picture 10"/>
+            <wp:cNvGraphicFramePr>
+              <a:graphicFrameLocks xmlns:a="http://schemas.openxmlformats.org/drawingml/2006/main" noChangeAspect="1"/>
+            </wp:cNvGraphicFramePr>
+            <a:graphic xmlns:a="http://schemas.openxmlformats.org/drawingml/2006/main">
+              <a:graphicData uri="http://schemas.openxmlformats.org/drawingml/2006/picture">
+                <pic:pic xmlns:pic="http://schemas.openxmlformats.org/drawingml/2006/picture">
+                  <pic:nvPicPr>
+                    <pic:cNvPr id="1" name=""/>
+                    <pic:cNvPicPr/>
+                  </pic:nvPicPr>
+                  <pic:blipFill>
+                    <a:blip r:embed="rId15"/>
+                    <a:stretch>
+                      <a:fillRect/>
+                    </a:stretch>
+                  </pic:blipFill>
+                  <pic:spPr>
+                    <a:xfrm>
+                      <a:off x="0" y="0"/>
                       <a:ext cx="5731510" cy="2581910"/>
                     </a:xfrm>
                     <a:prstGeom prst="rect">
@@ -1366,13 +1409,53 @@
         </w:drawing>
       </w:r>
     </w:p>
-    <w:p/>
-    <w:p>
+    <w:p>
+      <w:r>
+        <w:rPr>
+          <w:noProof/>
+        </w:rPr>
+        <w:drawing>
+          <wp:inline distT="0" distB="0" distL="0" distR="0" wp14:anchorId="71713F92" wp14:editId="20A0CB5D">
+            <wp:extent cx="2400300" cy="2686050"/>
+            <wp:effectExtent l="0" t="0" r="0" b="0"/>
+            <wp:docPr id="13" name="Picture 13"/>
+            <wp:cNvGraphicFramePr>
+              <a:graphicFrameLocks xmlns:a="http://schemas.openxmlformats.org/drawingml/2006/main" noChangeAspect="1"/>
+            </wp:cNvGraphicFramePr>
+            <a:graphic xmlns:a="http://schemas.openxmlformats.org/drawingml/2006/main">
+              <a:graphicData uri="http://schemas.openxmlformats.org/drawingml/2006/picture">
+                <pic:pic xmlns:pic="http://schemas.openxmlformats.org/drawingml/2006/picture">
+                  <pic:nvPicPr>
+                    <pic:cNvPr id="1" name=""/>
+                    <pic:cNvPicPr/>
+                  </pic:nvPicPr>
+                  <pic:blipFill>
+                    <a:blip r:embed="rId16"/>
+                    <a:stretch>
+                      <a:fillRect/>
+                    </a:stretch>
+                  </pic:blipFill>
+                  <pic:spPr>
+                    <a:xfrm>
+                      <a:off x="0" y="0"/>
+                      <a:ext cx="2400300" cy="2686050"/>
+                    </a:xfrm>
+                    <a:prstGeom prst="rect">
+                      <a:avLst/>
+                    </a:prstGeom>
+                  </pic:spPr>
+                </pic:pic>
+              </a:graphicData>
+            </a:graphic>
+          </wp:inline>
+        </w:drawing>
+      </w:r>
       <w:bookmarkStart w:id="0" w:name="_GoBack"/>
       <w:bookmarkEnd w:id="0"/>
     </w:p>
+    <w:p/>
     <w:sectPr>
-      <w:footerReference w:type="default" r:id="rId15"/>
+      <w:footerReference w:type="default" r:id="rId17"/>
       <w:pgSz w:w="11906" w:h="16838"/>
       <w:pgMar w:top="1440" w:right="1440" w:bottom="1440" w:left="1440" w:header="708" w:footer="708" w:gutter="0"/>
       <w:cols w:space="708"/>
@@ -1481,7 +1564,7 @@
         </mc:Choice>
         <mc:Fallback>
           <w:pict>
-            <v:line w14:anchorId="7AAE0A10" id="Straight Connector 1" o:spid="_x0000_s1026" style="position:absolute;flip:x;z-index:251659264;visibility:visible;mso-wrap-style:square;mso-width-percent:0;mso-wrap-distance-left:9pt;mso-wrap-distance-top:0;mso-wrap-distance-right:9pt;mso-wrap-distance-bottom:0;mso-position-horizontal:absolute;mso-position-horizontal-relative:text;mso-position-vertical:absolute;mso-position-vertical-relative:text;mso-width-percent:0;mso-width-relative:margin" from="-39.75pt,8.35pt" to="480.75pt,8.35pt" o:gfxdata="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" strokecolor="#4579b8 [3044]"/>
+            <v:line w14:anchorId="5F38A48C" id="Straight Connector 1" o:spid="_x0000_s1026" style="position:absolute;flip:x;z-index:251659264;visibility:visible;mso-wrap-style:square;mso-width-percent:0;mso-wrap-distance-left:9pt;mso-wrap-distance-top:0;mso-wrap-distance-right:9pt;mso-wrap-distance-bottom:0;mso-position-horizontal:absolute;mso-position-horizontal-relative:text;mso-position-vertical:absolute;mso-position-vertical-relative:text;mso-width-percent:0;mso-width-relative:margin" from="-39.75pt,8.35pt" to="480.75pt,8.35pt" o:gfxdata="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" strokecolor="#4579b8 [3044]"/>
           </w:pict>
         </mc:Fallback>
       </mc:AlternateContent>

</xml_diff>